<commit_message>
Relatorio Final com Disponibilidade e Robustez
</commit_message>
<xml_diff>
--- a/TrabalhoFinal/Relatorio/ASIVeste_Relatorio_V2.1.docx
+++ b/TrabalhoFinal/Relatorio/ASIVeste_Relatorio_V2.1.docx
@@ -4950,21 +4950,383 @@
         <w:rPr>
           <w:lang w:val="pt-PT"/>
         </w:rPr>
-        <w:t>Opções: Alta Disponi</w:t>
+        <w:t>Elevada Disponibilidade no Serviço de Vendas</w:t>
+      </w:r>
+    </w:p>
+    <w:p>
+      <w:pPr>
+        <w:rPr>
+          <w:lang w:val="pt-PT"/>
+        </w:rPr>
+      </w:pPr>
+      <w:r>
+        <w:rPr>
+          <w:lang w:val="pt-PT"/>
+        </w:rPr>
+        <w:t>Considerando a necessidade de ter alta disponibilidade no serviço de vendas, seria necessário ter em cada grupo de lojas mecanismos, que permitissem assumir redundância para o Servidor Aplicacional e para o SGBD, para obviar a falhas destes elementos.</w:t>
+      </w:r>
+    </w:p>
+    <w:p>
+      <w:pPr>
+        <w:rPr>
+          <w:lang w:val="pt-PT"/>
+        </w:rPr>
+      </w:pPr>
+      <w:r>
+        <w:rPr>
+          <w:lang w:val="pt-PT"/>
+        </w:rPr>
+        <w:t>Ao nível do servidor aplicacional e tendo por base o tipo de desenvolvimento e implementação que realizámos, poderia ser considerada a inclusão de mais um servidor aplicacional (em paralelo com o primeiro) tendo como front-end um balanceador de carga. Este balanceador reencaminharia automaticamente o trafego para o servidor aplicacional operacional no caso de falha de um deles, e quando todos operacionais, permitiria balancear a  carga e aproveitar  a capacidade instalada na resposta pedidos dos clientes.</w:t>
+      </w:r>
+    </w:p>
+    <w:p>
+      <w:pPr>
+        <w:rPr>
+          <w:lang w:val="pt-PT"/>
+        </w:rPr>
+      </w:pPr>
+      <w:r>
+        <w:rPr>
+          <w:lang w:val="pt-PT"/>
+        </w:rPr>
+        <w:t xml:space="preserve">Ao nível do SGBD e mais precisamente da base de dados de suporte às vendas, a redundância teria de ser usada por um (ou vários) servidor de base de dados ao qual seriam aplicadas as alterações efetuadas na Base de Dados primária. Estas alterações permitir-lhe-iam assumir o controlo no caso de falha do primário. </w:t>
+      </w:r>
+    </w:p>
+    <w:p>
+      <w:pPr>
+        <w:rPr>
+          <w:lang w:val="pt-PT"/>
+        </w:rPr>
+      </w:pPr>
+      <w:r>
+        <w:rPr>
+          <w:lang w:val="pt-PT"/>
+        </w:rPr>
+        <w:t>Na utilização de apenas um segundo servidor de base de dados a recomendação seria o uso de Database Mirroring, enquanto que</w:t>
+      </w:r>
+      <w:r>
+        <w:rPr>
+          <w:lang w:val="pt-PT"/>
+        </w:rPr>
+        <w:t>,</w:t>
+      </w:r>
+      <w:r>
+        <w:rPr>
+          <w:lang w:val="pt-PT"/>
+        </w:rPr>
+        <w:t xml:space="preserve"> no caso de uso de vários</w:t>
+      </w:r>
+      <w:r>
+        <w:rPr>
+          <w:lang w:val="pt-PT"/>
+        </w:rPr>
+        <w:t>,</w:t>
+      </w:r>
+      <w:r>
+        <w:rPr>
+          <w:lang w:val="pt-PT"/>
+        </w:rPr>
+        <w:t xml:space="preserve"> seria necessário usar também Log Shipping.</w:t>
+      </w:r>
+    </w:p>
+    <w:p>
+      <w:pPr>
+        <w:rPr>
+          <w:lang w:val="pt-PT"/>
+        </w:rPr>
+      </w:pPr>
+      <w:r>
+        <w:rPr>
+          <w:lang w:val="pt-PT"/>
+        </w:rPr>
+        <w:t>Embora o Database Mirroring possa ser substituído por Log Shipping, o potencial de perca de informação é maior, uma vez a informação contida num log aberto não é passada para o secundario,  e é uma unidade maior que os blocos usados no log shipping.</w:t>
       </w:r>
       <w:bookmarkStart w:id="0" w:name="_GoBack"/>
       <w:bookmarkEnd w:id="0"/>
-      <w:r>
-        <w:rPr>
-          <w:lang w:val="pt-PT"/>
-        </w:rPr>
-        <w:t>bil</w:t>
-      </w:r>
-      <w:r>
-        <w:rPr>
-          <w:lang w:val="pt-PT"/>
-        </w:rPr>
-        <w:t>idade e Escalabilidade</w:t>
+    </w:p>
+    <w:p>
+      <w:pPr>
+        <w:rPr>
+          <w:lang w:val="pt-PT"/>
+        </w:rPr>
+      </w:pPr>
+      <w:r>
+        <w:rPr>
+          <w:lang w:val="pt-PT"/>
+        </w:rPr>
+        <w:t xml:space="preserve">Um SGBD adicional poderia ser usado como </w:t>
+      </w:r>
+      <w:r>
+        <w:rPr>
+          <w:i/>
+          <w:lang w:val="pt-PT"/>
+        </w:rPr>
+        <w:t>Witness</w:t>
+      </w:r>
+      <w:r>
+        <w:rPr>
+          <w:lang w:val="pt-PT"/>
+        </w:rPr>
+        <w:t xml:space="preserve">  para permitir a comutação automática no caso  de faillover do nó principal. </w:t>
+      </w:r>
+    </w:p>
+    <w:p>
+      <w:pPr>
+        <w:rPr>
+          <w:lang w:val="pt-PT"/>
+        </w:rPr>
+      </w:pPr>
+      <w:r>
+        <w:rPr>
+          <w:lang w:val="pt-PT"/>
+        </w:rPr>
+        <w:t>A solução de aumento da disponibilidade para as Vendas implicaria a introdução dos seguintes elementos adicionais:</w:t>
+      </w:r>
+    </w:p>
+    <w:p>
+      <w:pPr>
+        <w:pStyle w:val="ListParagraph"/>
+        <w:numPr>
+          <w:ilvl w:val="0"/>
+          <w:numId w:val="19"/>
+        </w:numPr>
+        <w:rPr>
+          <w:lang w:val="pt-PT"/>
+        </w:rPr>
+      </w:pPr>
+      <w:r>
+        <w:rPr>
+          <w:lang w:val="pt-PT"/>
+        </w:rPr>
+        <w:lastRenderedPageBreak/>
+        <w:t>Servidor (s) aplicacional  e de um load balancer;</w:t>
+      </w:r>
+    </w:p>
+    <w:p>
+      <w:pPr>
+        <w:pStyle w:val="ListParagraph"/>
+        <w:numPr>
+          <w:ilvl w:val="0"/>
+          <w:numId w:val="19"/>
+        </w:numPr>
+        <w:rPr>
+          <w:lang w:val="pt-PT"/>
+        </w:rPr>
+      </w:pPr>
+      <w:r>
+        <w:rPr>
+          <w:lang w:val="pt-PT"/>
+        </w:rPr>
+        <w:t>Um SGBD com capacidade igual ao Principal a funcionar como Database Mirroring;</w:t>
+      </w:r>
+    </w:p>
+    <w:p>
+      <w:pPr>
+        <w:pStyle w:val="ListParagraph"/>
+        <w:numPr>
+          <w:ilvl w:val="0"/>
+          <w:numId w:val="19"/>
+        </w:numPr>
+        <w:rPr>
+          <w:lang w:val="pt-PT"/>
+        </w:rPr>
+      </w:pPr>
+      <w:r>
+        <w:rPr>
+          <w:lang w:val="pt-PT"/>
+        </w:rPr>
+        <w:t>Um SGBD com capacidade menor, a funcionar como “Witness”.</w:t>
+      </w:r>
+    </w:p>
+    <w:p>
+      <w:pPr>
+        <w:rPr>
+          <w:lang w:val="pt-PT"/>
+        </w:rPr>
+      </w:pPr>
+      <w:r>
+        <w:rPr>
+          <w:lang w:val="pt-PT"/>
+        </w:rPr>
+        <w:t>A perca de informação em caso de falha seria:</w:t>
+      </w:r>
+    </w:p>
+    <w:p>
+      <w:pPr>
+        <w:pStyle w:val="ListParagraph"/>
+        <w:numPr>
+          <w:ilvl w:val="0"/>
+          <w:numId w:val="20"/>
+        </w:numPr>
+        <w:rPr>
+          <w:lang w:val="pt-PT"/>
+        </w:rPr>
+      </w:pPr>
+      <w:r>
+        <w:rPr>
+          <w:lang w:val="pt-PT"/>
+        </w:rPr>
+        <w:t>Transações a decorrer (e não concluídas) no caso de falha do servidor aplicacional;</w:t>
+      </w:r>
+    </w:p>
+    <w:p>
+      <w:pPr>
+        <w:pStyle w:val="ListParagraph"/>
+        <w:numPr>
+          <w:ilvl w:val="0"/>
+          <w:numId w:val="20"/>
+        </w:numPr>
+        <w:rPr>
+          <w:lang w:val="pt-PT"/>
+        </w:rPr>
+      </w:pPr>
+      <w:r>
+        <w:rPr>
+          <w:lang w:val="pt-PT"/>
+        </w:rPr>
+        <w:t>Transações a decorrer e mais algumas ainda não replicadas no caso do Database Mirroring (assumindo que se pretendia, como parece fazer sentido neste caso que o Database Mirroring estivesse a correr de forma assíncrona).</w:t>
+      </w:r>
+    </w:p>
+    <w:p>
+      <w:pPr>
+        <w:rPr>
+          <w:lang w:val="pt-PT"/>
+        </w:rPr>
+      </w:pPr>
+      <w:r>
+        <w:rPr>
+          <w:lang w:val="pt-PT"/>
+        </w:rPr>
+        <w:t>O investimento necessário seria basicamente um pouco mais que a duplicação do inicial no suporte  c</w:t>
+      </w:r>
+      <w:r>
+        <w:rPr>
+          <w:lang w:val="pt-PT"/>
+        </w:rPr>
+        <w:t xml:space="preserve">ada grupo de lojas. O “pouco mais” </w:t>
+      </w:r>
+      <w:r>
+        <w:rPr>
+          <w:lang w:val="pt-PT"/>
+        </w:rPr>
+        <w:t xml:space="preserve">resulta do </w:t>
+      </w:r>
+      <w:r>
+        <w:rPr>
+          <w:lang w:val="pt-PT"/>
+        </w:rPr>
+        <w:t xml:space="preserve">acrescentar do </w:t>
+      </w:r>
+      <w:r>
+        <w:rPr>
+          <w:lang w:val="pt-PT"/>
+        </w:rPr>
+        <w:t>load balancer e do “witnesse”.</w:t>
+      </w:r>
+    </w:p>
+    <w:p>
+      <w:pPr>
+        <w:rPr>
+          <w:lang w:val="pt-PT"/>
+        </w:rPr>
+      </w:pPr>
+      <w:r>
+        <w:rPr>
+          <w:u w:val="single"/>
+          <w:lang w:val="pt-PT"/>
+        </w:rPr>
+        <w:t>Nota</w:t>
+      </w:r>
+      <w:r>
+        <w:rPr>
+          <w:lang w:val="pt-PT"/>
+        </w:rPr>
+        <w:t>: a alternativa de failover cluster seria igualmente uma alternativa para disponibilizar uma elevada disponibilidade ao nível da base de dados. Se a instancia do SGBD tivesse outras bases de dados, dependendo da sua dimensão esta alternativa poderia perder contra o Database Mirroring, que apenas replica base de da</w:t>
+      </w:r>
+      <w:r>
+        <w:rPr>
+          <w:lang w:val="pt-PT"/>
+        </w:rPr>
+        <w:t>dos (e não instância) que seria por isso menos pesado.</w:t>
+      </w:r>
+    </w:p>
+    <w:p>
+      <w:pPr>
+        <w:rPr>
+          <w:lang w:val="pt-PT"/>
+        </w:rPr>
+      </w:pPr>
+      <w:r>
+        <w:rPr>
+          <w:lang w:val="pt-PT"/>
+        </w:rPr>
+        <w:t>Neste caso a diferença de custos estaria na infra-instrutura de suporte à partilha de discos que deverá ser potencialmente mais cara, que a utilização de um “witness” no caso que apresentámos. (eventualmente o witness poderá estar a funcionar num outro sistema existente ou em último caso no sgbd secundário).</w:t>
+      </w:r>
+    </w:p>
+    <w:p>
+      <w:pPr>
+        <w:rPr>
+          <w:lang w:val="pt-PT"/>
+        </w:rPr>
+      </w:pPr>
+    </w:p>
+    <w:p>
+      <w:pPr>
+        <w:pStyle w:val="Heading1"/>
+        <w:rPr>
+          <w:lang w:val="pt-PT"/>
+        </w:rPr>
+      </w:pPr>
+      <w:r>
+        <w:rPr>
+          <w:lang w:val="pt-PT"/>
+        </w:rPr>
+        <w:t>Maior robustez na Sede</w:t>
+      </w:r>
+    </w:p>
+    <w:p>
+      <w:pPr>
+        <w:rPr>
+          <w:lang w:val="pt-PT"/>
+        </w:rPr>
+      </w:pPr>
+      <w:r>
+        <w:rPr>
+          <w:lang w:val="pt-PT"/>
+        </w:rPr>
+        <w:t xml:space="preserve">Ao nível da sede é pretendido aumentar a robustez às falhas do seu sistema, considerando, que seria possível tolerar algumas horas de falha de funcionamento. </w:t>
+      </w:r>
+      <w:r>
+        <w:rPr>
+          <w:lang w:val="pt-PT"/>
+        </w:rPr>
+        <w:t>Neste cenário, a alternativa “Log Shipping” seria bastante interessante, pois o tempo de aplicação do último log propagado para a base de dados Secundária, não seria impedimento.</w:t>
+      </w:r>
+    </w:p>
+    <w:p>
+      <w:pPr>
+        <w:rPr>
+          <w:lang w:val="pt-PT"/>
+        </w:rPr>
+      </w:pPr>
+      <w:r>
+        <w:rPr>
+          <w:lang w:val="pt-PT"/>
+        </w:rPr>
+        <w:t>O custo de implementação neste caso seria apenas a duplicação do sistema de suporte ao SGBD.</w:t>
+      </w:r>
+    </w:p>
+    <w:p>
+      <w:pPr>
+        <w:rPr>
+          <w:lang w:val="pt-PT"/>
+        </w:rPr>
+      </w:pPr>
+      <w:r>
+        <w:rPr>
+          <w:lang w:val="pt-PT"/>
+        </w:rPr>
+        <w:t>A potencial perca de informação seria determinada pela dimensão dos logs, uma vez que as transações registadas num log aberto serão perdidas. Se um log não tiver sido transferido para o log  o sistema de destino será igualmente perdido e será esse o atraso (não recuperável) entre o sistema principal e o secundário.</w:t>
       </w:r>
     </w:p>
     <w:p>
@@ -4986,159 +5348,6 @@
     </w:p>
     <w:p>
       <w:pPr>
-        <w:rPr>
-          <w:lang w:val="pt-PT"/>
-        </w:rPr>
-      </w:pPr>
-      <w:r>
-        <w:rPr>
-          <w:noProof/>
-          <w:lang w:eastAsia="en-US"/>
-        </w:rPr>
-        <mc:AlternateContent>
-          <mc:Choice Requires="wps">
-            <w:drawing>
-              <wp:anchor distT="0" distB="0" distL="114300" distR="114300" simplePos="0" relativeHeight="251672576" behindDoc="0" locked="0" layoutInCell="1" allowOverlap="1" wp14:anchorId="29C9A43F" wp14:editId="37AEC926">
-                <wp:simplePos x="0" y="0"/>
-                <wp:positionH relativeFrom="column">
-                  <wp:posOffset>3409950</wp:posOffset>
-                </wp:positionH>
-                <wp:positionV relativeFrom="paragraph">
-                  <wp:posOffset>5866130</wp:posOffset>
-                </wp:positionV>
-                <wp:extent cx="0" cy="200025"/>
-                <wp:effectExtent l="76200" t="38100" r="57150" b="47625"/>
-                <wp:wrapNone/>
-                <wp:docPr id="9" name="Straight Arrow Connector 9"/>
-                <wp:cNvGraphicFramePr/>
-                <a:graphic xmlns:a="http://schemas.openxmlformats.org/drawingml/2006/main">
-                  <a:graphicData uri="http://schemas.microsoft.com/office/word/2010/wordprocessingShape">
-                    <wps:wsp>
-                      <wps:cNvCnPr/>
-                      <wps:spPr>
-                        <a:xfrm>
-                          <a:off x="0" y="0"/>
-                          <a:ext cx="0" cy="200025"/>
-                        </a:xfrm>
-                        <a:prstGeom prst="straightConnector1">
-                          <a:avLst/>
-                        </a:prstGeom>
-                        <a:ln>
-                          <a:headEnd type="triangle"/>
-                          <a:tailEnd type="triangle"/>
-                        </a:ln>
-                      </wps:spPr>
-                      <wps:style>
-                        <a:lnRef idx="1">
-                          <a:schemeClr val="accent1"/>
-                        </a:lnRef>
-                        <a:fillRef idx="0">
-                          <a:schemeClr val="accent1"/>
-                        </a:fillRef>
-                        <a:effectRef idx="0">
-                          <a:schemeClr val="accent1"/>
-                        </a:effectRef>
-                        <a:fontRef idx="minor">
-                          <a:schemeClr val="tx1"/>
-                        </a:fontRef>
-                      </wps:style>
-                      <wps:bodyPr/>
-                    </wps:wsp>
-                  </a:graphicData>
-                </a:graphic>
-              </wp:anchor>
-            </w:drawing>
-          </mc:Choice>
-          <mc:Fallback>
-            <w:pict>
-              <v:shapetype w14:anchorId="2C17EBDA" id="_x0000_t32" coordsize="21600,21600" o:spt="32" o:oned="t" path="m,l21600,21600e" filled="f">
-                <v:path arrowok="t" fillok="f" o:connecttype="none"/>
-                <o:lock v:ext="edit" shapetype="t"/>
-              </v:shapetype>
-              <v:shape id="Straight Arrow Connector 9" o:spid="_x0000_s1026" type="#_x0000_t32" style="position:absolute;margin-left:268.5pt;margin-top:461.9pt;width:0;height:15.75pt;z-index:251672576;visibility:visible;mso-wrap-style:square;mso-wrap-distance-left:9pt;mso-wrap-distance-top:0;mso-wrap-distance-right:9pt;mso-wrap-distance-bottom:0;mso-position-horizontal:absolute;mso-position-horizontal-relative:text;mso-position-vertical:absolute;mso-position-vertical-relative:text" o:gfxdata="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" strokecolor="#f07f09 [3204]" strokeweight=".5pt">
-                <v:stroke startarrow="block" endarrow="block" joinstyle="miter"/>
-              </v:shape>
-            </w:pict>
-          </mc:Fallback>
-        </mc:AlternateContent>
-      </w:r>
-      <w:r>
-        <w:rPr>
-          <w:noProof/>
-          <w:lang w:eastAsia="en-US"/>
-        </w:rPr>
-        <mc:AlternateContent>
-          <mc:Choice Requires="wps">
-            <w:drawing>
-              <wp:anchor distT="0" distB="0" distL="114300" distR="114300" simplePos="0" relativeHeight="251670528" behindDoc="0" locked="0" layoutInCell="1" allowOverlap="1" wp14:anchorId="47677C7D" wp14:editId="681F9E66">
-                <wp:simplePos x="0" y="0"/>
-                <wp:positionH relativeFrom="column">
-                  <wp:posOffset>1562100</wp:posOffset>
-                </wp:positionH>
-                <wp:positionV relativeFrom="paragraph">
-                  <wp:posOffset>5923280</wp:posOffset>
-                </wp:positionV>
-                <wp:extent cx="0" cy="200025"/>
-                <wp:effectExtent l="76200" t="38100" r="57150" b="47625"/>
-                <wp:wrapNone/>
-                <wp:docPr id="8" name="Straight Arrow Connector 8"/>
-                <wp:cNvGraphicFramePr/>
-                <a:graphic xmlns:a="http://schemas.openxmlformats.org/drawingml/2006/main">
-                  <a:graphicData uri="http://schemas.microsoft.com/office/word/2010/wordprocessingShape">
-                    <wps:wsp>
-                      <wps:cNvCnPr/>
-                      <wps:spPr>
-                        <a:xfrm>
-                          <a:off x="0" y="0"/>
-                          <a:ext cx="0" cy="200025"/>
-                        </a:xfrm>
-                        <a:prstGeom prst="straightConnector1">
-                          <a:avLst/>
-                        </a:prstGeom>
-                        <a:ln>
-                          <a:headEnd type="triangle"/>
-                          <a:tailEnd type="triangle"/>
-                        </a:ln>
-                      </wps:spPr>
-                      <wps:style>
-                        <a:lnRef idx="1">
-                          <a:schemeClr val="accent1"/>
-                        </a:lnRef>
-                        <a:fillRef idx="0">
-                          <a:schemeClr val="accent1"/>
-                        </a:fillRef>
-                        <a:effectRef idx="0">
-                          <a:schemeClr val="accent1"/>
-                        </a:effectRef>
-                        <a:fontRef idx="minor">
-                          <a:schemeClr val="tx1"/>
-                        </a:fontRef>
-                      </wps:style>
-                      <wps:bodyPr/>
-                    </wps:wsp>
-                  </a:graphicData>
-                </a:graphic>
-              </wp:anchor>
-            </w:drawing>
-          </mc:Choice>
-          <mc:Fallback>
-            <w:pict>
-              <v:shape w14:anchorId="2C1E41FC" id="Straight Arrow Connector 8" o:spid="_x0000_s1026" type="#_x0000_t32" style="position:absolute;margin-left:123pt;margin-top:466.4pt;width:0;height:15.75pt;z-index:251670528;visibility:visible;mso-wrap-style:square;mso-wrap-distance-left:9pt;mso-wrap-distance-top:0;mso-wrap-distance-right:9pt;mso-wrap-distance-bottom:0;mso-position-horizontal:absolute;mso-position-horizontal-relative:text;mso-position-vertical:absolute;mso-position-vertical-relative:text" o:gfxdata="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" strokecolor="#f07f09 [3204]" strokeweight=".5pt">
-                <v:stroke startarrow="block" endarrow="block" joinstyle="miter"/>
-              </v:shape>
-            </w:pict>
-          </mc:Fallback>
-        </mc:AlternateContent>
-      </w:r>
-      <w:r>
-        <w:rPr>
-          <w:lang w:val="pt-PT"/>
-        </w:rPr>
-        <w:t>Para a implement</w:t>
-      </w:r>
-    </w:p>
-    <w:p>
-      <w:pPr>
         <w:pStyle w:val="Heading1"/>
         <w:pBdr>
           <w:bottom w:val="none" w:sz="0" w:space="0" w:color="auto"/>
@@ -5156,6 +5365,9 @@
     </w:p>
     <w:p>
       <w:r>
+        <w:rPr>
+          <w:lang w:val="pt-PT"/>
+        </w:rPr>
         <w:t xml:space="preserve">Best Practices for Queued Communications - </w:t>
       </w:r>
       <w:hyperlink r:id="rId12" w:history="1">
@@ -5169,6 +5381,7 @@
     </w:p>
     <w:p>
       <w:r>
+        <w:lastRenderedPageBreak/>
         <w:t xml:space="preserve">Queues Overview - </w:t>
       </w:r>
       <w:hyperlink r:id="rId13" w:history="1">
@@ -5206,6 +5419,20 @@
         <w:t>Programming ASP.NET MVC 4 – Jess Chadwick, Todd Snyder &amp; Hrusikesh Panda – O’Reilly</w:t>
       </w:r>
     </w:p>
+    <w:p>
+      <w:r>
+        <w:t xml:space="preserve">Database Mirroring and Log Shipping - </w:t>
+      </w:r>
+      <w:hyperlink r:id="rId14" w:history="1">
+        <w:r>
+          <w:rPr>
+            <w:rStyle w:val="Hyperlink"/>
+          </w:rPr>
+          <w:t>http://technet.microsoft.com/en-us/library/ms187016.aspx</w:t>
+        </w:r>
+      </w:hyperlink>
+    </w:p>
+    <w:p/>
     <w:p/>
     <w:p/>
     <w:p/>
@@ -5504,9 +5731,9 @@
     </w:lvl>
   </w:abstractNum>
   <w:abstractNum w:abstractNumId="2">
-    <w:nsid w:val="423F1DBC"/>
+    <w:nsid w:val="3CF70729"/>
     <w:multiLevelType w:val="hybridMultilevel"/>
-    <w:tmpl w:val="EF229B08"/>
+    <w:tmpl w:val="E2EE82A2"/>
     <w:lvl w:ilvl="0" w:tplc="04090001">
       <w:start w:val="1"/>
       <w:numFmt w:val="bullet"/>
@@ -5617,9 +5844,9 @@
     </w:lvl>
   </w:abstractNum>
   <w:abstractNum w:abstractNumId="3">
-    <w:nsid w:val="47234E4F"/>
+    <w:nsid w:val="423F1DBC"/>
     <w:multiLevelType w:val="hybridMultilevel"/>
-    <w:tmpl w:val="DF1E46D0"/>
+    <w:tmpl w:val="EF229B08"/>
     <w:lvl w:ilvl="0" w:tplc="04090001">
       <w:start w:val="1"/>
       <w:numFmt w:val="bullet"/>
@@ -5730,9 +5957,9 @@
     </w:lvl>
   </w:abstractNum>
   <w:abstractNum w:abstractNumId="4">
-    <w:nsid w:val="48ED6DD1"/>
+    <w:nsid w:val="47234E4F"/>
     <w:multiLevelType w:val="hybridMultilevel"/>
-    <w:tmpl w:val="87EE1764"/>
+    <w:tmpl w:val="DF1E46D0"/>
     <w:lvl w:ilvl="0" w:tplc="04090001">
       <w:start w:val="1"/>
       <w:numFmt w:val="bullet"/>
@@ -5843,9 +6070,9 @@
     </w:lvl>
   </w:abstractNum>
   <w:abstractNum w:abstractNumId="5">
-    <w:nsid w:val="57970D9E"/>
+    <w:nsid w:val="48ED6DD1"/>
     <w:multiLevelType w:val="hybridMultilevel"/>
-    <w:tmpl w:val="4FAE2062"/>
+    <w:tmpl w:val="87EE1764"/>
     <w:lvl w:ilvl="0" w:tplc="04090001">
       <w:start w:val="1"/>
       <w:numFmt w:val="bullet"/>
@@ -5956,6 +6183,232 @@
     </w:lvl>
   </w:abstractNum>
   <w:abstractNum w:abstractNumId="6">
+    <w:nsid w:val="57970D9E"/>
+    <w:multiLevelType w:val="hybridMultilevel"/>
+    <w:tmpl w:val="4FAE2062"/>
+    <w:lvl w:ilvl="0" w:tplc="04090001">
+      <w:start w:val="1"/>
+      <w:numFmt w:val="bullet"/>
+      <w:lvlText w:val=""/>
+      <w:lvlJc w:val="left"/>
+      <w:pPr>
+        <w:ind w:left="720" w:hanging="360"/>
+      </w:pPr>
+      <w:rPr>
+        <w:rFonts w:ascii="Symbol" w:hAnsi="Symbol" w:hint="default"/>
+      </w:rPr>
+    </w:lvl>
+    <w:lvl w:ilvl="1" w:tplc="04090003" w:tentative="1">
+      <w:start w:val="1"/>
+      <w:numFmt w:val="bullet"/>
+      <w:lvlText w:val="o"/>
+      <w:lvlJc w:val="left"/>
+      <w:pPr>
+        <w:ind w:left="1440" w:hanging="360"/>
+      </w:pPr>
+      <w:rPr>
+        <w:rFonts w:ascii="Courier New" w:hAnsi="Courier New" w:cs="Courier New" w:hint="default"/>
+      </w:rPr>
+    </w:lvl>
+    <w:lvl w:ilvl="2" w:tplc="04090005" w:tentative="1">
+      <w:start w:val="1"/>
+      <w:numFmt w:val="bullet"/>
+      <w:lvlText w:val=""/>
+      <w:lvlJc w:val="left"/>
+      <w:pPr>
+        <w:ind w:left="2160" w:hanging="360"/>
+      </w:pPr>
+      <w:rPr>
+        <w:rFonts w:ascii="Wingdings" w:hAnsi="Wingdings" w:hint="default"/>
+      </w:rPr>
+    </w:lvl>
+    <w:lvl w:ilvl="3" w:tplc="04090001" w:tentative="1">
+      <w:start w:val="1"/>
+      <w:numFmt w:val="bullet"/>
+      <w:lvlText w:val=""/>
+      <w:lvlJc w:val="left"/>
+      <w:pPr>
+        <w:ind w:left="2880" w:hanging="360"/>
+      </w:pPr>
+      <w:rPr>
+        <w:rFonts w:ascii="Symbol" w:hAnsi="Symbol" w:hint="default"/>
+      </w:rPr>
+    </w:lvl>
+    <w:lvl w:ilvl="4" w:tplc="04090003" w:tentative="1">
+      <w:start w:val="1"/>
+      <w:numFmt w:val="bullet"/>
+      <w:lvlText w:val="o"/>
+      <w:lvlJc w:val="left"/>
+      <w:pPr>
+        <w:ind w:left="3600" w:hanging="360"/>
+      </w:pPr>
+      <w:rPr>
+        <w:rFonts w:ascii="Courier New" w:hAnsi="Courier New" w:cs="Courier New" w:hint="default"/>
+      </w:rPr>
+    </w:lvl>
+    <w:lvl w:ilvl="5" w:tplc="04090005" w:tentative="1">
+      <w:start w:val="1"/>
+      <w:numFmt w:val="bullet"/>
+      <w:lvlText w:val=""/>
+      <w:lvlJc w:val="left"/>
+      <w:pPr>
+        <w:ind w:left="4320" w:hanging="360"/>
+      </w:pPr>
+      <w:rPr>
+        <w:rFonts w:ascii="Wingdings" w:hAnsi="Wingdings" w:hint="default"/>
+      </w:rPr>
+    </w:lvl>
+    <w:lvl w:ilvl="6" w:tplc="04090001" w:tentative="1">
+      <w:start w:val="1"/>
+      <w:numFmt w:val="bullet"/>
+      <w:lvlText w:val=""/>
+      <w:lvlJc w:val="left"/>
+      <w:pPr>
+        <w:ind w:left="5040" w:hanging="360"/>
+      </w:pPr>
+      <w:rPr>
+        <w:rFonts w:ascii="Symbol" w:hAnsi="Symbol" w:hint="default"/>
+      </w:rPr>
+    </w:lvl>
+    <w:lvl w:ilvl="7" w:tplc="04090003" w:tentative="1">
+      <w:start w:val="1"/>
+      <w:numFmt w:val="bullet"/>
+      <w:lvlText w:val="o"/>
+      <w:lvlJc w:val="left"/>
+      <w:pPr>
+        <w:ind w:left="5760" w:hanging="360"/>
+      </w:pPr>
+      <w:rPr>
+        <w:rFonts w:ascii="Courier New" w:hAnsi="Courier New" w:cs="Courier New" w:hint="default"/>
+      </w:rPr>
+    </w:lvl>
+    <w:lvl w:ilvl="8" w:tplc="04090005" w:tentative="1">
+      <w:start w:val="1"/>
+      <w:numFmt w:val="bullet"/>
+      <w:lvlText w:val=""/>
+      <w:lvlJc w:val="left"/>
+      <w:pPr>
+        <w:ind w:left="6480" w:hanging="360"/>
+      </w:pPr>
+      <w:rPr>
+        <w:rFonts w:ascii="Wingdings" w:hAnsi="Wingdings" w:hint="default"/>
+      </w:rPr>
+    </w:lvl>
+  </w:abstractNum>
+  <w:abstractNum w:abstractNumId="7">
+    <w:nsid w:val="750A614D"/>
+    <w:multiLevelType w:val="hybridMultilevel"/>
+    <w:tmpl w:val="3176CBE4"/>
+    <w:lvl w:ilvl="0" w:tplc="04090001">
+      <w:start w:val="1"/>
+      <w:numFmt w:val="bullet"/>
+      <w:lvlText w:val=""/>
+      <w:lvlJc w:val="left"/>
+      <w:pPr>
+        <w:ind w:left="720" w:hanging="360"/>
+      </w:pPr>
+      <w:rPr>
+        <w:rFonts w:ascii="Symbol" w:hAnsi="Symbol" w:hint="default"/>
+      </w:rPr>
+    </w:lvl>
+    <w:lvl w:ilvl="1" w:tplc="04090003" w:tentative="1">
+      <w:start w:val="1"/>
+      <w:numFmt w:val="bullet"/>
+      <w:lvlText w:val="o"/>
+      <w:lvlJc w:val="left"/>
+      <w:pPr>
+        <w:ind w:left="1440" w:hanging="360"/>
+      </w:pPr>
+      <w:rPr>
+        <w:rFonts w:ascii="Courier New" w:hAnsi="Courier New" w:cs="Courier New" w:hint="default"/>
+      </w:rPr>
+    </w:lvl>
+    <w:lvl w:ilvl="2" w:tplc="04090005" w:tentative="1">
+      <w:start w:val="1"/>
+      <w:numFmt w:val="bullet"/>
+      <w:lvlText w:val=""/>
+      <w:lvlJc w:val="left"/>
+      <w:pPr>
+        <w:ind w:left="2160" w:hanging="360"/>
+      </w:pPr>
+      <w:rPr>
+        <w:rFonts w:ascii="Wingdings" w:hAnsi="Wingdings" w:hint="default"/>
+      </w:rPr>
+    </w:lvl>
+    <w:lvl w:ilvl="3" w:tplc="04090001" w:tentative="1">
+      <w:start w:val="1"/>
+      <w:numFmt w:val="bullet"/>
+      <w:lvlText w:val=""/>
+      <w:lvlJc w:val="left"/>
+      <w:pPr>
+        <w:ind w:left="2880" w:hanging="360"/>
+      </w:pPr>
+      <w:rPr>
+        <w:rFonts w:ascii="Symbol" w:hAnsi="Symbol" w:hint="default"/>
+      </w:rPr>
+    </w:lvl>
+    <w:lvl w:ilvl="4" w:tplc="04090003" w:tentative="1">
+      <w:start w:val="1"/>
+      <w:numFmt w:val="bullet"/>
+      <w:lvlText w:val="o"/>
+      <w:lvlJc w:val="left"/>
+      <w:pPr>
+        <w:ind w:left="3600" w:hanging="360"/>
+      </w:pPr>
+      <w:rPr>
+        <w:rFonts w:ascii="Courier New" w:hAnsi="Courier New" w:cs="Courier New" w:hint="default"/>
+      </w:rPr>
+    </w:lvl>
+    <w:lvl w:ilvl="5" w:tplc="04090005" w:tentative="1">
+      <w:start w:val="1"/>
+      <w:numFmt w:val="bullet"/>
+      <w:lvlText w:val=""/>
+      <w:lvlJc w:val="left"/>
+      <w:pPr>
+        <w:ind w:left="4320" w:hanging="360"/>
+      </w:pPr>
+      <w:rPr>
+        <w:rFonts w:ascii="Wingdings" w:hAnsi="Wingdings" w:hint="default"/>
+      </w:rPr>
+    </w:lvl>
+    <w:lvl w:ilvl="6" w:tplc="04090001" w:tentative="1">
+      <w:start w:val="1"/>
+      <w:numFmt w:val="bullet"/>
+      <w:lvlText w:val=""/>
+      <w:lvlJc w:val="left"/>
+      <w:pPr>
+        <w:ind w:left="5040" w:hanging="360"/>
+      </w:pPr>
+      <w:rPr>
+        <w:rFonts w:ascii="Symbol" w:hAnsi="Symbol" w:hint="default"/>
+      </w:rPr>
+    </w:lvl>
+    <w:lvl w:ilvl="7" w:tplc="04090003" w:tentative="1">
+      <w:start w:val="1"/>
+      <w:numFmt w:val="bullet"/>
+      <w:lvlText w:val="o"/>
+      <w:lvlJc w:val="left"/>
+      <w:pPr>
+        <w:ind w:left="5760" w:hanging="360"/>
+      </w:pPr>
+      <w:rPr>
+        <w:rFonts w:ascii="Courier New" w:hAnsi="Courier New" w:cs="Courier New" w:hint="default"/>
+      </w:rPr>
+    </w:lvl>
+    <w:lvl w:ilvl="8" w:tplc="04090005" w:tentative="1">
+      <w:start w:val="1"/>
+      <w:numFmt w:val="bullet"/>
+      <w:lvlText w:val=""/>
+      <w:lvlJc w:val="left"/>
+      <w:pPr>
+        <w:ind w:left="6480" w:hanging="360"/>
+      </w:pPr>
+      <w:rPr>
+        <w:rFonts w:ascii="Wingdings" w:hAnsi="Wingdings" w:hint="default"/>
+      </w:rPr>
+    </w:lvl>
+  </w:abstractNum>
+  <w:abstractNum w:abstractNumId="8">
     <w:nsid w:val="7D8B01DB"/>
     <w:multiLevelType w:val="hybridMultilevel"/>
     <w:tmpl w:val="ADA40214"/>
@@ -6132,22 +6585,28 @@
     <w:abstractNumId w:val="0"/>
   </w:num>
   <w:num w:numId="13">
+    <w:abstractNumId w:val="5"/>
+  </w:num>
+  <w:num w:numId="14">
     <w:abstractNumId w:val="4"/>
   </w:num>
-  <w:num w:numId="14">
+  <w:num w:numId="15">
     <w:abstractNumId w:val="3"/>
   </w:num>
-  <w:num w:numId="15">
-    <w:abstractNumId w:val="2"/>
-  </w:num>
   <w:num w:numId="16">
-    <w:abstractNumId w:val="5"/>
+    <w:abstractNumId w:val="6"/>
   </w:num>
   <w:num w:numId="17">
     <w:abstractNumId w:val="1"/>
   </w:num>
   <w:num w:numId="18">
-    <w:abstractNumId w:val="6"/>
+    <w:abstractNumId w:val="8"/>
+  </w:num>
+  <w:num w:numId="19">
+    <w:abstractNumId w:val="2"/>
+  </w:num>
+  <w:num w:numId="20">
+    <w:abstractNumId w:val="7"/>
   </w:num>
 </w:numbering>
 </file>

</xml_diff>